<commit_message>
: GENERAL-TERMS OF THE C.-S.-S.-C.-P.-S.-G.-P.
</commit_message>
<xml_diff>
--- a/C.-S.-S-.C.-P.-S.-G.-P.docx
+++ b/C.-S.-S-.C.-P.-S.-G.-P.docx
@@ -10,64 +10,79 @@
         <w:t xml:space="preserve">DOCUMENT-TITLE: </w:t>
       </w:r>
       <w:r>
-        <w:t>CORRECT-SENTENCE-STRUCTURES-COMMUNICATION-PARSE-SYNTAX-GRAMMAR-PERFORMANCE-CLAIMS</w:t>
-      </w:r>
-    </w:p>
-    <w:p>
-      <w:r>
-        <w:t>: SECTION: GENERAL-TERMS OF THE C.-S.-S.-C.-P.-S.-G.-P.</w:t>
-      </w:r>
-    </w:p>
-    <w:p>
-      <w:r>
-        <w:t>FOR THIS CLOSURE-CLAIM OF A COMPOUND-WORD-BREVIATION-SPELLING-CERTIFICATION WITH THIS COMMUNICATIONS-TECHNOLOGY IS OF A (COMPOUND-WORD-CLAIM, '='-SYMBOL AND FOLLOWING-COMPOUND-WORD-BREVIATION-CLAIM)-SEQUENCE WITH EACH SEQUENTIAL-WORD'S-FIRST-LETTER, FULL-STOP AND HYPHEN, THROUGH THE COMPLETE-COMPOUND-WORD-BREVIATION-SPELLING WITH THE VOIDING OF THE FINAL-BREVIATION-HYPHEN</w:t>
+        <w:t>CORRECT-SENTENCE-STRUCTURES-COMMUNICATION-PARSE-SYNTAX-GRAMMAR-PERFORMANCE</w:t>
+      </w:r>
+      <w:r>
+        <w:t>=</w:t>
+      </w:r>
+      <w:r>
+        <w:t>(</w:t>
+      </w:r>
+      <w:r>
+        <w:t>C.-S.-S.-C.-P.-S.-G.-P.</w:t>
+      </w:r>
+      <w:r>
+        <w:t>)</w:t>
+      </w:r>
+    </w:p>
+    <w:p>
+      <w:r>
+        <w:t>: SECTION</w:t>
       </w:r>
       <w:bookmarkStart w:id="0" w:name="_GoBack"/>
+      <w:r>
+        <w:t>: GENERAL-TERMS OF THE C.-S.-S.-C.-P.-S.-G.-P.</w:t>
+      </w:r>
       <w:bookmarkEnd w:id="0"/>
+    </w:p>
+    <w:p>
+      <w:r>
+        <w:t xml:space="preserve">FOR THIS CLOSURE-CLAIM OF A COMPOUND-WORD-BREVIATION-SPELLING-CERTIFICATION WITH THIS </w:t>
+      </w:r>
+      <w:r>
+        <w:t>QUANTUM-</w:t>
+      </w:r>
+      <w:r>
+        <w:t>COMMUNICATIONS-TECHNOLOGY IS OF A (COMPOUND-WORD-CLAIM, '='-SYMBOL AND FOLLOWING-COMPOUND-WORD-BREVIATION-CLAIM)-SEQUENCE WITH EACH SEQUENTIAL-WORD'S-FIRST-LETTER, FULL-STOP AND HYPHEN, THROUGH THE COMPLETE-COMPOUND-WORD-BREVIATION-SPELLING WITH THE VOIDING OF THE FINAL-BREVIATION-HYPHEN</w:t>
+      </w:r>
       <w:r>
         <w:t>.</w:t>
       </w:r>
     </w:p>
     <w:p>
       <w:r>
-        <w:t>FOR THE WORD-MEANING-CLOSURE-CLAIM OF THE</w:t>
-      </w:r>
-      <w:r>
-        <w:t xml:space="preserve"> </w:t>
-      </w:r>
-      <w:r>
-        <w:t>PARSE=(PAR-SE) IS OF THE LATIN-LANGUAGE-ORIGIN, WITH THE MEANING</w:t>
-      </w:r>
-      <w:r>
-        <w:t xml:space="preserve"> OF THE</w:t>
-      </w:r>
-      <w:r>
-        <w:t xml:space="preserve"> PARTS OF THE SPEECH.</w:t>
-      </w:r>
-    </w:p>
-    <w:p>
-      <w:r>
-        <w:t>FOR THE COMPOUND-WORD-BREVIATION-CLOSURE-CLAIM</w:t>
-      </w:r>
-      <w:r>
-        <w:t xml:space="preserve"> OF THE </w:t>
-      </w:r>
-      <w:r>
-        <w:t>DOCUMENT-CONTRACT-CLAIMS-SECTION=(D.-C.-C.-S.) IS OF A CITATION-CLAIM OF THE "UNITED-STATES-CODE" WITH A TITLE-CLAIM AND SECTION-CLAIM FOR EACH CLAIM OF THIS DOCUMENT.</w:t>
-      </w:r>
-    </w:p>
-    <w:p>
-      <w:r>
-        <w:t>FOR THE COMPOUND-WORD-CLOSURE-CLAIM: QUANTUM-COMMUNICATIONS ARE OF THE FACTUAL-COMMUNICATIONS WITH A MATHEMATICAL-OPERATIONAL-METHOD FOR THE COMPILATION, COMPUTATION AND CERTIFICATION OF THE QUANTUM-COMMUNICATION-DATA-CLAIMS: FRONTWARDS AND BACKWARDS.</w:t>
-      </w:r>
-      <w:r>
-        <w:br/>
-        <w:t>[IN THE SCIENCE-FIELD OF THE MATHEMATICAL-COMPUTATIONS: YOU: CHECK-YOUR-WORK: FRONTWARDS AND BACKWARDS: 1 + 1 = 2 AND: 2 - 1 = 1; FOR THE SAME-MEANING.]</w:t>
-      </w:r>
-    </w:p>
-    <w:p>
-      <w:r>
-        <w:t>FOR THE COMPOUND-WORD-CLOSURE-CLAIM: NOW-TIME IS OF A CLAIM OF THE USAGE AND MEANING OF THE GRAMMAR-PHRASEOLOGY: CONTINUOUS-PERFECT-HERE-AND-NOW-TENSE.</w:t>
+        <w:t>FOR THIS WORD-CLOSURE-CLAIM OF THE SPELLING: PARSE=</w:t>
+      </w:r>
+      <w:r>
+        <w:t>'</w:t>
+      </w:r>
+      <w:r>
+        <w:t>PAR-SE</w:t>
+      </w:r>
+      <w:r>
+        <w:t>'</w:t>
+      </w:r>
+      <w:r>
+        <w:t xml:space="preserve"> IS OF THE MEANING: "PARTS OF THE SPEECH", WITH A LATIN-LANGUAGE-ORIGIN</w:t>
+      </w:r>
+      <w:r>
+        <w:t>.</w:t>
+      </w:r>
+    </w:p>
+    <w:p>
+      <w:r>
+        <w:t>FOR THIS BREVIATION-CLOSURE-CLAIM OF THE DOCUMENT-CONTRACT-CLAIMS-SECTION=(D.-C.-C.-S.) IS OF A (TITLE AND SECTION)-CITATION WITHIN THE "UNITED STATES CODE"</w:t>
+      </w:r>
+      <w:r>
+        <w:t>.</w:t>
+      </w:r>
+    </w:p>
+    <w:p>
+      <w:r>
+        <w:t>FOR THIS COMPOUND-WORD-CLOSURE-CLAIM OF THE "NOW-TIME" IS WITH THE MEANING OF A CONTINUOUS-PERFECT-HERE-AND-NOW-TIME-TENSE</w:t>
+      </w:r>
+      <w:r>
+        <w:t>.</w:t>
       </w:r>
     </w:p>
     <w:p>
@@ -1281,7 +1296,7 @@
 </file>
 
 <file path=customXml/itemProps1.xml><?xml version="1.0" encoding="utf-8"?>
-<ds:datastoreItem xmlns:ds="http://schemas.openxmlformats.org/officeDocument/2006/customXml" ds:itemID="{0AAA5F51-FB66-4BB3-B595-A8B8B80F415C}">
+<ds:datastoreItem xmlns:ds="http://schemas.openxmlformats.org/officeDocument/2006/customXml" ds:itemID="{AA28C54B-67AD-4D7C-924B-58EED491956F}">
   <ds:schemaRefs>
     <ds:schemaRef ds:uri="http://schemas.openxmlformats.org/officeDocument/2006/bibliography"/>
   </ds:schemaRefs>

</xml_diff>

<commit_message>
: CORRECTIONS: SYNTAX AND CLAIMS
</commit_message>
<xml_diff>
--- a/C.-S.-S-.C.-P.-S.-G.-P.docx
+++ b/C.-S.-S-.C.-P.-S.-G.-P.docx
@@ -134,58 +134,120 @@
     </w:p>
     <w:p>
       <w:r>
-        <w:t>FOR THIS WORD-CLOSURE-CLAIM OF THE SPELLING: PARSE='PAR-SE' IS OF THE MEANING: "PARTS OF THE SPEECH", WITH A LATIN-LANGUAGE-ORIGIN.</w:t>
-      </w:r>
-    </w:p>
-    <w:p>
-      <w:r>
-        <w:t>FOR THIS BREVIATION-CLOSURE-CLAIM OF THE DOCUMENT-CONTRACT-CLAIMS-SECTION=(D.-C.-C.-S.) IS OF A (TITLE AND SECTION)-CITATION WITHIN THE "UNITED STATES CODE".</w:t>
-      </w:r>
-    </w:p>
-    <w:p>
-      <w:r>
-        <w:t xml:space="preserve">FOR THIS COMPOUND-WORD-CLOSURE-CLAIM OF THE "NOW-TIME" IS WITH THE MEANING OF A </w:t>
-      </w:r>
-      <w:bookmarkStart w:id="0" w:name="_GoBack"/>
-      <w:bookmarkEnd w:id="0"/>
-      <w:r>
-        <w:t>CONTINUOUS-PERFECT-HERE-AND-NOW-TIME-TENSE.</w:t>
-      </w:r>
-    </w:p>
-    <w:p>
-      <w:pPr>
-        <w:rPr>
-          <w:b/>
-        </w:rPr>
-      </w:pPr>
-    </w:p>
-    <w:p>
-      <w:pPr>
-        <w:rPr>
-          <w:b/>
-        </w:rPr>
-      </w:pPr>
-      <w:r>
-        <w:rPr>
-          <w:b/>
-        </w:rPr>
-        <w:t>: SECTION: DOCUMENT-PERFORMANCE-CLAIMS</w:t>
-      </w:r>
-    </w:p>
-    <w:p>
-      <w:r>
-        <w:t xml:space="preserve">FOR THIS ORIGINAL-QUANTUM-COMMUNICATIONS-TECHNOLOGY-AUTHORING-CLAIM IS WITH THE PLENIPOTENTIARY-FEDERAL-POSTAL-JUDGE: David-Wynn: Miller: </w:t>
+        <w:t xml:space="preserve">FOR THIS WORD-CLOSURE-CLAIM OF THE </w:t>
+      </w:r>
+      <w:r>
+        <w:t>WORD-</w:t>
+      </w:r>
+      <w:r>
+        <w:t xml:space="preserve">SPELLING: </w:t>
+      </w:r>
+      <w:r>
+        <w:t>'PAR-SE'</w:t>
+      </w:r>
+      <w:r>
+        <w:t>="</w:t>
+      </w:r>
+      <w:r>
+        <w:t>PARSE</w:t>
+      </w:r>
+      <w:r>
+        <w:t>"</w:t>
+      </w:r>
+      <w:r>
+        <w:t xml:space="preserve"> IS OF THE MEANING: "PARTS OF THE SPEECH", WITH A LATIN-LANGUAGE-ORIGIN.</w:t>
+      </w:r>
+    </w:p>
+    <w:p>
+      <w:r>
+        <w:t>FOR THIS BREVIATION-CLOSURE-CLAIM OF THE DOCUMENT-CONTRACT-CLAIMS-SECTION=(D.-C.-C.-S.) IS OF A (TITLE AND SECTION)-CITATION WITHIN THE "</w:t>
       </w:r>
       <w:hyperlink r:id="rId6" w:history="1">
         <w:r>
           <w:rPr>
             <w:rStyle w:val="Hyperlink"/>
           </w:rPr>
-          <w:t>"http://dwmlc.com"</w:t>
+          <w:t>UNITED STATES CODE</w:t>
         </w:r>
       </w:hyperlink>
       <w:r>
-        <w:t xml:space="preserve"> OF THE ORIGINAL-C.-S.-S.-C.-P.-S.-G.-P.-CLAIMS.</w:t>
+        <w:t>".</w:t>
+      </w:r>
+    </w:p>
+    <w:p>
+      <w:r>
+        <w:t>FOR THIS COMPOUND-WORD-CLOSURE-CLAIM OF THE "NOW-TIME" IS WITH THE MEANING</w:t>
+      </w:r>
+      <w:r>
+        <w:t>:</w:t>
+      </w:r>
+      <w:r>
+        <w:t xml:space="preserve"> </w:t>
+      </w:r>
+      <w:r>
+        <w:t>"</w:t>
+      </w:r>
+      <w:r>
+        <w:t>CONTINUOUS-PERFECT-HERE-AND-NOW-TIME-TENSE</w:t>
+      </w:r>
+      <w:r>
+        <w:t>"</w:t>
+      </w:r>
+      <w:r>
+        <w:t>.</w:t>
+      </w:r>
+    </w:p>
+    <w:p>
+      <w:pPr>
+        <w:rPr>
+          <w:b/>
+        </w:rPr>
+      </w:pPr>
+    </w:p>
+    <w:p>
+      <w:pPr>
+        <w:rPr>
+          <w:b/>
+        </w:rPr>
+      </w:pPr>
+      <w:r>
+        <w:rPr>
+          <w:b/>
+        </w:rPr>
+        <w:t>: SECTION: DOCUMENT-PERFORMANCE-CLAIMS</w:t>
+      </w:r>
+    </w:p>
+    <w:p>
+      <w:r>
+        <w:t>FOR THIS CLOSURE-CLAIM OF THIS ORIGINAL-AUTHOR-CLAIM OF THE QUANTUM-COMMUNICATIONS-TECHNOLOGY-COPY-CLAIM IS OF THE PLENIPOTENTIARY-FEDERAL-POSTAL-JUDGE: David-Wynn: Miller WITH THE C.-S.-S.-C.-P.-S.-G.-P.-DOCUMENT-CLAIMS: "</w:t>
+      </w:r>
+      <w:bookmarkStart w:id="0" w:name="_Hlk534462831"/>
+      <w:r>
+        <w:fldChar w:fldCharType="begin"/>
+      </w:r>
+      <w:r>
+        <w:instrText xml:space="preserve"> HYPERLINK "http://dwmlc.com" </w:instrText>
+      </w:r>
+      <w:r>
+        <w:fldChar w:fldCharType="separate"/>
+      </w:r>
+      <w:r>
+        <w:rPr>
+          <w:rStyle w:val="Hyperlink"/>
+        </w:rPr>
+        <w:t>http://dwmlc.com</w:t>
+      </w:r>
+      <w:bookmarkEnd w:id="0"/>
+      <w:r>
+        <w:fldChar w:fldCharType="end"/>
+      </w:r>
+      <w:bookmarkStart w:id="1" w:name="_GoBack"/>
+      <w:bookmarkEnd w:id="1"/>
+      <w:r>
+        <w:t>"</w:t>
+      </w:r>
+      <w:r>
+        <w:t>.</w:t>
       </w:r>
     </w:p>
     <w:p>
@@ -909,7 +971,6 @@
   <w:style w:type="character" w:default="1" w:styleId="DefaultParagraphFont">
     <w:name w:val="Default Paragraph Font"/>
     <w:uiPriority w:val="1"/>
-    <w:semiHidden/>
     <w:unhideWhenUsed/>
   </w:style>
   <w:style w:type="table" w:default="1" w:styleId="TableNormal">
@@ -937,7 +998,6 @@
     <w:name w:val="Hyperlink"/>
     <w:basedOn w:val="DefaultParagraphFont"/>
     <w:uiPriority w:val="99"/>
-    <w:semiHidden/>
     <w:unhideWhenUsed/>
     <w:rPr>
       <w:color w:val="0563C1" w:themeColor="hyperlink"/>
@@ -986,6 +1046,18 @@
         <w:insideV w:val="single" w:sz="4" w:space="0" w:color="auto"/>
       </w:tblBorders>
     </w:tblPr>
+  </w:style>
+  <w:style w:type="character" w:styleId="UnresolvedMention">
+    <w:name w:val="Unresolved Mention"/>
+    <w:basedOn w:val="DefaultParagraphFont"/>
+    <w:uiPriority w:val="99"/>
+    <w:semiHidden/>
+    <w:unhideWhenUsed/>
+    <w:rsid w:val="00AB14C1"/>
+    <w:rPr>
+      <w:color w:val="605E5C"/>
+      <w:shd w:val="clear" w:color="auto" w:fill="E1DFDD"/>
+    </w:rPr>
   </w:style>
 </w:styles>
 </file>
@@ -1290,7 +1362,7 @@
 </file>
 
 <file path=customXml/itemProps1.xml><?xml version="1.0" encoding="utf-8"?>
-<ds:datastoreItem xmlns:ds="http://schemas.openxmlformats.org/officeDocument/2006/customXml" ds:itemID="{EBBB639B-73BA-4092-8439-9D87F34A192F}">
+<ds:datastoreItem xmlns:ds="http://schemas.openxmlformats.org/officeDocument/2006/customXml" ds:itemID="{F79F6AC1-FDAF-4BCE-ACE1-C488DA0ED1BC}">
   <ds:schemaRefs>
     <ds:schemaRef ds:uri="http://schemas.openxmlformats.org/officeDocument/2006/bibliography"/>
   </ds:schemaRefs>

</xml_diff>

<commit_message>
: CLARIFICATIONS AND CORRECTIONS
</commit_message>
<xml_diff>
--- a/C.-S.-S-.C.-P.-S.-G.-P.docx
+++ b/C.-S.-S-.C.-P.-S.-G.-P.docx
@@ -40,7 +40,7 @@
                 <wp:inline distT="0" distB="0" distL="0" distR="0">
                   <wp:extent cx="2304288" cy="1216152"/>
                   <wp:effectExtent l="0" t="0" r="1270" b="3175"/>
-                  <wp:docPr id="1" name="C.-S.-S.-C.-P.-S.-G.-P.-FLAG.svg"/>
+                  <wp:docPr id="1" name="C.-S.-S.-C.-P.-S.-G.-P.-FLAG.svg" descr="CORRECT-SENTENCE-STRUCTURES-COMMUNICATION-PARSE-SYNTAX-GRAMMAR-PERFORMANCE-GRAMMAR-FLAG"/>
                   <wp:cNvGraphicFramePr>
                     <a:graphicFrameLocks xmlns:a="http://schemas.openxmlformats.org/drawingml/2006/main" noChangeAspect="1"/>
                   </wp:cNvGraphicFramePr>
@@ -124,7 +124,19 @@
         <w:rPr>
           <w:b/>
         </w:rPr>
-        <w:t>: SECTION: GENERAL-TERMS OF THE C.-S.-S.-C.-P.-S.-G.-P.</w:t>
+        <w:t>: SECTION: GENERAL-</w:t>
+      </w:r>
+      <w:r>
+        <w:rPr>
+          <w:b/>
+        </w:rPr>
+        <w:t>WORD-</w:t>
+      </w:r>
+      <w:r>
+        <w:rPr>
+          <w:b/>
+        </w:rPr>
+        <w:t>TERMS OF THE C.-S.-S.-C.-P.-S.-G.-P.</w:t>
       </w:r>
     </w:p>
     <w:p>
@@ -157,7 +169,13 @@
     </w:p>
     <w:p>
       <w:r>
-        <w:t>FOR THIS BREVIATION-CLOSURE-CLAIM OF THE DOCUMENT-CONTRACT-CLAIMS-SECTION=(D.-C.-C.-S.) IS OF A (TITLE AND SECTION)-CITATION WITHIN THE "</w:t>
+        <w:t>FOR THIS BREVIATION-CLOSURE-CLAIM OF THE DOCUMENT-CONTRACT-CLAIMS-SECTION=(D.-C.-C.-S.) IS OF A (TITLE AND SECTION)-</w:t>
+      </w:r>
+      <w:r>
+        <w:t>CONTRACT-CLAIM-</w:t>
+      </w:r>
+      <w:r>
+        <w:t>CITATION WITHIN THE "</w:t>
       </w:r>
       <w:hyperlink r:id="rId6" w:history="1">
         <w:r>
@@ -211,7 +229,25 @@
         <w:rPr>
           <w:b/>
         </w:rPr>
-        <w:t>: SECTION: DOCUMENT-PERFORMANCE-CLAIMS</w:t>
+        <w:t xml:space="preserve">: SECTION: </w:t>
+      </w:r>
+      <w:r>
+        <w:rPr>
+          <w:b/>
+        </w:rPr>
+        <w:t>GENERAL</w:t>
+      </w:r>
+      <w:r>
+        <w:rPr>
+          <w:b/>
+        </w:rPr>
+        <w:t>-PERFORMANCE-CLAIMS</w:t>
+      </w:r>
+      <w:r>
+        <w:rPr>
+          <w:b/>
+        </w:rPr>
+        <w:t xml:space="preserve"> OF THIS DOCUMENT</w:t>
       </w:r>
     </w:p>
     <w:p>
@@ -293,7 +329,37 @@
         <w:rPr>
           <w:b/>
         </w:rPr>
-        <w:t>: SECTION: PUNCTION-SYNTAX-CLOSURES</w:t>
+        <w:t xml:space="preserve">: SECTION: </w:t>
+      </w:r>
+      <w:r>
+        <w:rPr>
+          <w:b/>
+        </w:rPr>
+        <w:t>QUANTUM</w:t>
+      </w:r>
+      <w:r>
+        <w:rPr>
+          <w:b/>
+        </w:rPr>
+        <w:t>-</w:t>
+      </w:r>
+      <w:r>
+        <w:rPr>
+          <w:b/>
+        </w:rPr>
+        <w:t>PARSE</w:t>
+      </w:r>
+      <w:r>
+        <w:rPr>
+          <w:b/>
+        </w:rPr>
+        <w:t>: PUNCTUATION-</w:t>
+      </w:r>
+      <w:r>
+        <w:rPr>
+          <w:b/>
+        </w:rPr>
+        <w:t>SYNTAX</w:t>
       </w:r>
     </w:p>
     <w:p>
@@ -353,7 +419,25 @@
         <w:rPr>
           <w:b/>
         </w:rPr>
-        <w:t>: SECTION: FICTIONAL-WORD-PARSE-SYNTAX</w:t>
+        <w:t>: SECTION: FICTIONAL-PARSE</w:t>
+      </w:r>
+      <w:r>
+        <w:rPr>
+          <w:b/>
+        </w:rPr>
+        <w:t xml:space="preserve">: </w:t>
+      </w:r>
+      <w:r>
+        <w:rPr>
+          <w:b/>
+        </w:rPr>
+        <w:t>WORD</w:t>
+      </w:r>
+      <w:r>
+        <w:rPr>
+          <w:b/>
+        </w:rPr>
+        <w:t>-SYNTAX</w:t>
       </w:r>
     </w:p>
     <w:p>
@@ -400,17 +484,41 @@
     </w:p>
     <w:p>
       <w:r>
-        <w:t>FOR THE CLOSURE-CLAIM OF THE WORD: FICTIONAL-WORD-FIX IS OF A CLAIM OF THE USAGE AND MEANING OF THE GRAMMAR-TERM: 'PREFIX'.</w:t>
-      </w:r>
-    </w:p>
-    <w:p>
-      <w:r>
-        <w:t>FOR THE STARTING OF THE WORD-SPELLINGS WITH A FICTIONAL-WORD-FIX ARE OF A VOID-QUANTUM-OPERATION-USAGE THROUGH THE MODIFICATION[=CHANGE=MOTION=VERB] OF THE WORD AS THE WORD-CLAIM.</w:t>
-      </w:r>
-    </w:p>
-    <w:p>
-      <w:r>
-        <w:t>FOR THE SAMPLES-CLAIMS OF THE FICTIONAL-WORD-FIXES OF THE WORD-SPELLINGS ARE WITHIN THIS LISTING: "A", "AB", "AC", "AD", "AF", "AG", "AL", "AM", "AN", "AP", "AR", "AS", "AT", "BE", "DE", "DIS", "EM", "MIS", "UN", "IN", "IL", "IM", "IR", "OB", "OR", PRA", "PRE", "PRI", "PRO", "PRU", "SUB", "SUC", "SUF", "SUP", "RE", "NO", "NON" [AND OTHERS WITH THE MODIFICATION OF THE CONNECTING-WORD. FOR THE MEANING-CLOSURE-CLAIM OF EACH FICTIONAL-WORD-FIX IS WITH THE MEANING OF THE WORD: NO=LACK/LACKING; HEED: SOME OF THE QUANTUM-WORDS ARE WITH A PREFIX-LIKE STARTING, BUT ARE NOT PREFIXED, USE A DICTIONARY, CHECK FOR THE BREAKS IN THE SPELLINGS].</w:t>
+        <w:t xml:space="preserve">FOR THE CLOSURE-CLAIM OF THE WORD: </w:t>
+      </w:r>
+      <w:r>
+        <w:t>MODIFICATION-MORPHEME</w:t>
+      </w:r>
+      <w:r>
+        <w:t xml:space="preserve"> IS OF A CLAIM OF THE USAGE AND MEANING OF THE GRAMMAR-TERM: 'PREFIX'.</w:t>
+      </w:r>
+    </w:p>
+    <w:p>
+      <w:r>
+        <w:t xml:space="preserve">FOR THE STARTING OF THE WORD-SPELLINGS WITH A </w:t>
+      </w:r>
+      <w:r>
+        <w:t>MODIFICATION-MORPHEME</w:t>
+      </w:r>
+      <w:r>
+        <w:t xml:space="preserve"> ARE OF A VOID-QUANTUM-OPERATION-USAGE THROUGH THE MODIFICATION[=CHANGE=MOTION=VERB] OF THE WORD AS THE WORD-CLAIM.</w:t>
+      </w:r>
+    </w:p>
+    <w:p>
+      <w:r>
+        <w:t xml:space="preserve">FOR THE SAMPLES-CLAIMS OF THE </w:t>
+      </w:r>
+      <w:r>
+        <w:t>MODIFICATION-MORPHEMES</w:t>
+      </w:r>
+      <w:r>
+        <w:t xml:space="preserve"> OF THE WORD-SPELLINGS ARE WITHIN THIS LISTING: "A", "AB", "AC", "AD", "AF", "AG", "AL", "AM", "AN", "AP", "AR", "AS", "AT", "BE", "DE", "DIS", "EM", "MIS", "UN", "IN", "IL", "IM", "IR", "OB", "OR", PRA", "PRE", "PRI", "PRO", "PRU", "SUB", "SUC", "SUF", "SUP", "RE", "NO", "NON" [AND OTHERS WITH THE MODIFICATION OF THE CONNECTING-WORD. FOR THE MEANING-CLOSURE-CLAIM OF EACH </w:t>
+      </w:r>
+      <w:r>
+        <w:t>MODIFICATION-MORPHEME</w:t>
+      </w:r>
+      <w:r>
+        <w:t xml:space="preserve"> IS WITH THE MEANING OF THE WORD: NO=LACK/LACKING; HEED: SOME OF THE QUANTUM-WORDS ARE WITH A PREFIX-LIKE STARTING, BUT ARE NOT PREFIXED, USE A DICTIONARY, CHECK FOR THE BREAKS IN THE SPELLINGS].</w:t>
       </w:r>
     </w:p>
     <w:p>
@@ -452,6 +560,12 @@
         <w:rPr>
           <w:b/>
         </w:rPr>
+        <w:t>-PARSE</w:t>
+      </w:r>
+      <w:r>
+        <w:rPr>
+          <w:b/>
+        </w:rPr>
         <w:t xml:space="preserve">: </w:t>
       </w:r>
       <w:r>
@@ -474,7 +588,19 @@
     </w:p>
     <w:p>
       <w:r>
-        <w:t>FOR THIS CLOSURE-CLAIM OF A TERM-CORRECTION WITH THE GRAMMAR-TERM: "PREPOSITION" IS WITH THE USAGE OF THE TERM: POSITION</w:t>
+        <w:t xml:space="preserve">FOR THIS CLOSURE-CLAIM OF A </w:t>
+      </w:r>
+      <w:r>
+        <w:t>FICTIONAL-</w:t>
+      </w:r>
+      <w:r>
+        <w:t>TERM-</w:t>
+      </w:r>
+      <w:r>
+        <w:t>SPELLING-</w:t>
+      </w:r>
+      <w:r>
+        <w:t>CORRECTION WITH THE GRAMMAR-TERM: "PREPOSITION" IS WITH THE USAGE OF THE TERM: POSITION</w:t>
       </w:r>
       <w:r>
         <w:t>.</w:t>
@@ -487,19 +613,19 @@
     </w:p>
     <w:p>
       <w:r>
-        <w:t>FOR THIS CLOSURE-CLAIM OF THE TERM-CORRECTIONS WITH THESE GRAMMAR-TERMS: "ARTICLE</w:t>
-      </w:r>
-      <w:r>
-        <w:t>"</w:t>
-      </w:r>
-      <w:r>
-        <w:t xml:space="preserve"> AND </w:t>
-      </w:r>
-      <w:r>
-        <w:t>"</w:t>
-      </w:r>
-      <w:r>
-        <w:t>DETERMINER" ARE WITH THE USAGE OF THE TERM: LODIAL.</w:t>
+        <w:t xml:space="preserve">FOR THIS CLOSURE-CLAIM OF THE </w:t>
+      </w:r>
+      <w:r>
+        <w:t>FICTIONAL-</w:t>
+      </w:r>
+      <w:r>
+        <w:t>TERM-</w:t>
+      </w:r>
+      <w:r>
+        <w:t>SPELLING-</w:t>
+      </w:r>
+      <w:r>
+        <w:t>CORRECTIONS WITH THESE GRAMMAR-TERMS: "ARTICLE" AND "DETERMINER" ARE WITH THE USAGE OF THE TERM: LODIAL.</w:t>
       </w:r>
     </w:p>
     <w:p>
@@ -509,25 +635,94 @@
     </w:p>
     <w:p>
       <w:r>
-        <w:t>FOR THIS CLOSURE-CLAIM OF A TERM-CORRECTION WITH THE GRAMMAR-TERM: "NOUN" IS WITH THE USAGE OF THE TERM: FACT. [PERSON, PLACE OR THING]</w:t>
-      </w:r>
-    </w:p>
-    <w:p>
+        <w:t xml:space="preserve">FOR THIS CLOSURE-CLAIM OF A </w:t>
+      </w:r>
+      <w:r>
+        <w:t>FICTIONAL-</w:t>
+      </w:r>
+      <w:r>
+        <w:t>TERM-</w:t>
+      </w:r>
+      <w:r>
+        <w:t>SPELLING-</w:t>
+      </w:r>
+      <w:r>
+        <w:t>CORRECTION WITH THE GRAMMAR-TERM: "NOUN" IS WITH THE USAGE OF THE TERM: FACT. [PERSON, PLACE OR THING]</w:t>
+      </w:r>
+    </w:p>
+    <w:p>
+      <w:r>
+        <w:t xml:space="preserve">FOR THIS CLOSURE-CLAIM OF A </w:t>
+      </w:r>
+      <w:r>
+        <w:t>FICTIONAL-</w:t>
+      </w:r>
+      <w:r>
+        <w:t>TERM-</w:t>
+      </w:r>
+      <w:r>
+        <w:t>SPELLING-</w:t>
+      </w:r>
+      <w:r>
+        <w:t>CORRECTION WITH THE GRAMMAR-TERM: "</w:t>
+      </w:r>
+      <w:r>
+        <w:t>PRE</w:t>
+      </w:r>
+      <w:r>
+        <w:t xml:space="preserve">FIX" IS WITH THE USAGE OF THE COMPOUND-TERM: </w:t>
+      </w:r>
+      <w:r>
+        <w:t>MODIFICATION</w:t>
+      </w:r>
+      <w:r>
+        <w:t>-MORPHEME.</w:t>
+      </w:r>
+    </w:p>
+    <w:p>
+      <w:r>
+        <w:t xml:space="preserve">FOR THIS CLOSURE-CLAIM OF A </w:t>
+      </w:r>
+      <w:r>
+        <w:t>FICTIONAL-</w:t>
+      </w:r>
+      <w:r>
+        <w:t>TERM-</w:t>
+      </w:r>
+      <w:r>
+        <w:t>SPELLING-</w:t>
+      </w:r>
+      <w:r>
+        <w:t>CORRECTION WITH THE GRAMMAR-TERM: "SUFFIX" IS WITH THE USAGE OF THE COMPOUND-TERM: QUANTUM-MORPHEME.</w:t>
+      </w:r>
+    </w:p>
+    <w:p/>
+    <w:p>
+      <w:pPr>
+        <w:rPr>
+          <w:b/>
+        </w:rPr>
+      </w:pPr>
+      <w:r>
+        <w:rPr>
+          <w:b/>
+        </w:rPr>
+        <w:t>: SECTION: QUANTUM</w:t>
+      </w:r>
+      <w:r>
+        <w:rPr>
+          <w:b/>
+        </w:rPr>
+        <w:t>-</w:t>
+      </w:r>
+      <w:r>
+        <w:rPr>
+          <w:b/>
+        </w:rPr>
+        <w:t>PARSE: COMMUNICATION: PHRASE AND SENTENCE: CONSTRUCTION</w:t>
+      </w:r>
       <w:bookmarkStart w:id="1" w:name="_GoBack"/>
       <w:bookmarkEnd w:id="1"/>
-    </w:p>
-    <w:p>
-      <w:pPr>
-        <w:rPr>
-          <w:b/>
-        </w:rPr>
-      </w:pPr>
-      <w:r>
-        <w:rPr>
-          <w:b/>
-        </w:rPr>
-        <w:t>: SECTION: QUANTUM: SYNTAX</w:t>
-      </w:r>
     </w:p>
     <w:p>
       <w:r>
@@ -1423,7 +1618,7 @@
 </file>
 
 <file path=customXml/itemProps1.xml><?xml version="1.0" encoding="utf-8"?>
-<ds:datastoreItem xmlns:ds="http://schemas.openxmlformats.org/officeDocument/2006/customXml" ds:itemID="{A2FCF2C0-E7A9-46AD-89A1-190AB51A8F44}">
+<ds:datastoreItem xmlns:ds="http://schemas.openxmlformats.org/officeDocument/2006/customXml" ds:itemID="{423D7574-58A4-484C-B740-001C32F35074}">
   <ds:schemaRefs>
     <ds:schemaRef ds:uri="http://schemas.openxmlformats.org/officeDocument/2006/bibliography"/>
   </ds:schemaRefs>

</xml_diff>

<commit_message>
:  HEXEMES, VEXEMES AND QUANTUM-MORPHEMES
FOR THE CLOSURE OF THESE MORPHEMES WITH THE LEXEMES OF THE (QUANTUM AND FICTIONAL)-LANGUAGES.

[ HEX = BAD, VEX = BAD, -EME IS OF A LINGUAL-CLAIM, H COMES BEFORE V; HEXING IS CASTING=MODIFICATION=CHANGE=MOTION=ACTION=VERB. VEXING FOLLOWING A FACT: DISTURBING/SHAKING=MODIFICATION=CHANGE=MOTION=ACTION=VERB.]
</commit_message>
<xml_diff>
--- a/C.-S.-S-.C.-P.-S.-G.-P.docx
+++ b/C.-S.-S-.C.-P.-S.-G.-P.docx
@@ -252,7 +252,7 @@
     </w:p>
     <w:p>
       <w:r>
-        <w:t>FOR THIS CLOSURE-CLAIM OF THIS ORIGINAL-AUTHOR-CLAIM OF THE QUANTUM-COMMUNICATIONS-TECHNOLOGY-COPY-CLAIM IS OF THE PLENIPOTENTIARY-FEDERAL-POSTAL-JUDGE: David-Wynn: Miller WITH THE C.-S.-S.-C.-P.-S.-G.-P.-DOCUMENT-CLAIMS: "</w:t>
+        <w:t>FOR THIS CLOSURE-CLAIM OF THIS ORIGINAL-AUTHOR-CLAIM OF THE QUANTUM-COMMUNICATIONS-TECHNOLOGY IS OF THE PLENIPOTENTIARY-FEDERAL-POSTAL-JUDGE: David-Wynn: Miller WITH THE C.-S.-S.-C.-P.-S.-G.-P.-DOCUMENT-CLAIMS: "</w:t>
       </w:r>
       <w:bookmarkStart w:id="0" w:name="_Hlk534462831"/>
       <w:r>
@@ -419,188 +419,97 @@
         <w:rPr>
           <w:b/>
         </w:rPr>
-        <w:t>: SECTION: FICTIONAL-PARSE</w:t>
-      </w:r>
-      <w:r>
-        <w:rPr>
-          <w:b/>
-        </w:rPr>
-        <w:t xml:space="preserve">: </w:t>
-      </w:r>
-      <w:r>
-        <w:rPr>
-          <w:b/>
-        </w:rPr>
-        <w:t>WORD</w:t>
-      </w:r>
-      <w:r>
-        <w:rPr>
-          <w:b/>
-        </w:rPr>
-        <w:t>-SYNTAX</w:t>
-      </w:r>
-    </w:p>
-    <w:p>
-      <w:r>
-        <w:t>FOR THE EDUCATION-CORRECTIONS OF THE MODIFYING-COMMUNICATION ARE WITH THE CORRECTION-CLAIMS OF THE FICTIONAL: "ADVERB"-VERB-SYNTAX-USAGE WITH ANY OPERATION-METHOD OF THE FICTIONAL-MODIFICATION-PARSE-SYNTAX-GRAMMAR.</w:t>
+        <w:t>: SECTION: QUANTUM</w:t>
+      </w:r>
+      <w:r>
+        <w:rPr>
+          <w:b/>
+        </w:rPr>
+        <w:t xml:space="preserve">-PARSE: </w:t>
+      </w:r>
+      <w:r>
+        <w:rPr>
+          <w:b/>
+        </w:rPr>
+        <w:t>GRAMMAR</w:t>
+      </w:r>
+      <w:r>
+        <w:rPr>
+          <w:b/>
+        </w:rPr>
+        <w:t>-TERMS</w:t>
+      </w:r>
+    </w:p>
+    <w:p>
+      <w:r>
+        <w:t>FOR THIS CLOSURE-CLAIM OF THE QUANTUM-CONJUNCTION-GRAMMAR-TERM-CLAIMS ARE WITH THIS LISTING OF THESE TERM-SPELLINGS AND SYMBOLS: ('AND'='&amp;' AND 'OR'='/').</w:t>
+      </w:r>
+    </w:p>
+    <w:p>
+      <w:r>
+        <w:t>FOR THIS CLOSURE-CLAIM OF A FICTIONAL-TERM-SPELLING-CORRECTION WITH THE GRAMMAR-TERM: "PREPOSITION" IS WITH THE USAGE OF THE TERM: POSITION.</w:t>
+      </w:r>
+    </w:p>
+    <w:p>
+      <w:r>
+        <w:t>FOR THIS CLOSURE-CLAIM OF THE QUANTUM-GRAMMAR-POSITION-TERMS ARE WITH THIS LISTING OF THESE TERMS: (BY, FOR, IN, OUT, OF, AS, WITH, OFF, ON, OUTSIDE, WITHIN, ROUND AND THROUGH).</w:t>
+      </w:r>
+    </w:p>
+    <w:p>
+      <w:r>
+        <w:t>FOR THIS CLOSURE-CLAIM OF THE FICTIONAL-TERM-SPELLING-CORRECTIONS WITH THESE GRAMMAR-TERMS: "ARTICLE" AND "DETERMINER" ARE WITH THE USAGE OF THE TERM: LODIAL.</w:t>
+      </w:r>
+    </w:p>
+    <w:p>
+      <w:r>
+        <w:t>FOR THIS CLOSURE-CLAIM OF THE QUANTUM-GRAMMAR-LODIAL-TERMS ARE WITHIN THE LISITNG OF THESE TERMS: (A, AN, ANY, EACH, EVERY, THE, THIS, THESE, THOSE, THEIR, HIS, HER, MY, YOUR, OUR).</w:t>
+      </w:r>
+    </w:p>
+    <w:p>
+      <w:r>
+        <w:t>FOR THIS CLOSURE-CLAIM OF A FICTIONAL-TERM-SPELLING-CORRECTION WITH THE GRAMMAR-TERM: "NOUN" IS WITH THE USAGE OF THE TERM: FACT. [PERSON, PLACE OR THING]</w:t>
+      </w:r>
+    </w:p>
+    <w:p>
+      <w:r>
+        <w:t>FOR THIS CLOSURE-CLAIM OF A FICTIONAL-TERM-SPELLING-CORRECTION WITH THE GRAMMAR-TERM: "PREFIX" IS WITH THE USAGE OF THE TERM: HEXEME.</w:t>
+      </w:r>
+    </w:p>
+    <w:p>
+      <w:r>
+        <w:t>FOR THIS CLOSURE-CLAIM OF THE GRAMMAR-TERM-MEANING: HEXEME IS WITH AN ("ADJECTIVE", "ADVERB", TIME, POSITION OR OWNERNERSHIP)-MODIFICATION-PERFORMANCE-MORPHEME WITH THE STARTING OF A LEXEME OR COMPOUND-WORD.</w:t>
+      </w:r>
+    </w:p>
+    <w:p>
+      <w:r>
+        <w:t xml:space="preserve">FOR THIS CLOSURE-CLAIM OF </w:t>
+      </w:r>
+      <w:r>
+        <w:t xml:space="preserve">THE </w:t>
+      </w:r>
+      <w:r>
+        <w:t>GRAMMAR-TERM</w:t>
+      </w:r>
+      <w:r>
+        <w:t>-MEANING</w:t>
+      </w:r>
+      <w:r>
+        <w:t>: VEXEME IS WITH AN ("ADJECTIVE", "ADVERB", TIME</w:t>
+      </w:r>
+      <w:r>
+        <w:t>, POSITION OR OWNERSHIP</w:t>
+      </w:r>
+      <w:r>
+        <w:t>)-MODIFICATION-PERFORMANCE</w:t>
+      </w:r>
+      <w:r>
+        <w:t>-MORPHEME</w:t>
       </w:r>
       <w:r>
         <w:t xml:space="preserve"> </w:t>
       </w:r>
       <w:r>
-        <w:t>[HEED: ~8500-YEARS OF THE SYNTAX-GRAMMAR-FRAUD WITHIN EVERY LANGUAGE OF OUR WORLD.]</w:t>
-      </w:r>
-    </w:p>
-    <w:p>
-      <w:r>
-        <w:t>FOR THE C.-S.-S.-C.-P.-S.-G.-P.-CLOSURE-CLAIM OF THE COMPOUND-WORD: FOLLOWING-MORPHEME IS OF A CLAIM OF THE USAGE AND MEANING OF THE GRAMMAR-TERM: "SUFFIX", WITH THE CLAIM-MAKING OF A NOW-TIME-CONTRACT-FACT AS THE COMPLETION OF THE WORD.</w:t>
-      </w:r>
-    </w:p>
-    <w:p>
-      <w:r>
-        <w:t>FOR THE C.-S.-S.-C.-P.-S.-G.-P.-CLOSURE-CLAIM OF THE VERB-USAGE WITH THE JOINING OF A FOLLOWING: 'ING'-MORPHEME IS OF A CLAIM OF A GERUND=NOW-TIME-VERB-MOTION-CONTRACT-FACT.</w:t>
-      </w:r>
-    </w:p>
-    <w:p>
-      <w:r>
-        <w:t>FOR THE STARTING OF THE WORD-SPELLINGS WITH A VOWEL AND TWO-FOLLOWING-CONSONANTS ARE OF A VOID-QUANTUM-OPERATION-USAGE THROUGH THE AILING-COMPOSITION WITH THE FICTIONAL-WORD-SPELLING-GRAMMAR, WITH THE CONTINUATION OF THE WORD-SPELLING IN THE FOLLOWING OF THE CONSONANCE.</w:t>
-      </w:r>
-    </w:p>
-    <w:p>
-      <w:r>
-        <w:t>FOR THE WORDS OF THE THREE-LETTERS WITH THE VOWEL AND TWO-FOLLOWING-CONSONANTS WITH A POSSIBLE: FOLLOWING-MORPHEME ARE OF THE CORRECT-SPELLING FOR A QUANTUM-OPERATION-USAGE.</w:t>
-      </w:r>
-      <w:r>
-        <w:t xml:space="preserve"> </w:t>
-      </w:r>
-      <w:r>
-        <w:t>[SAMPLES: ACT, ACT-ION, ACT-OR, ACT-ING]</w:t>
-      </w:r>
-    </w:p>
-    <w:p>
-      <w:r>
-        <w:t>FOR THE STARTING OF THE WORD-SPELLINGS WITH A VOWEL AND: FOLLOWING-SPEECH-BREAK WITH THE CONTINUATION OF THE WORD-SPELLING ARE OF A VOID-QUANTUM-OPERATION-USAGE THROUGH THE BREAKING OF THE CONTINUATION OF THE EVIDENCE WITHIN THE SPELLING OF THE WORD. [SAMPLES: A-BROAD, E-MIT, I-DEA, O-PINION, U-BIQUITOUS]</w:t>
-      </w:r>
-    </w:p>
-    <w:p>
-      <w:r>
-        <w:t xml:space="preserve">FOR THE CLOSURE-CLAIM OF THE WORD: </w:t>
-      </w:r>
-      <w:r>
-        <w:t>MODIFICATION-MORPHEME</w:t>
-      </w:r>
-      <w:r>
-        <w:t xml:space="preserve"> IS OF A CLAIM OF THE USAGE AND MEANING OF THE GRAMMAR-TERM: 'PREFIX'.</w:t>
-      </w:r>
-    </w:p>
-    <w:p>
-      <w:r>
-        <w:t xml:space="preserve">FOR THE STARTING OF THE WORD-SPELLINGS WITH A </w:t>
-      </w:r>
-      <w:r>
-        <w:t>MODIFICATION-MORPHEME</w:t>
-      </w:r>
-      <w:r>
-        <w:t xml:space="preserve"> ARE OF A VOID-QUANTUM-OPERATION-USAGE THROUGH THE MODIFICATION[=CHANGE=MOTION=VERB] OF THE WORD AS THE WORD-CLAIM.</w:t>
-      </w:r>
-    </w:p>
-    <w:p>
-      <w:r>
-        <w:t xml:space="preserve">FOR THE SAMPLES-CLAIMS OF THE </w:t>
-      </w:r>
-      <w:r>
-        <w:t>MODIFICATION-MORPHEMES</w:t>
-      </w:r>
-      <w:r>
-        <w:t xml:space="preserve"> OF THE WORD-SPELLINGS ARE WITHIN THIS LISTING: "A", "AB", "AC", "AD", "AF", "AG", "AL", "AM", "AN", "AP", "AR", "AS", "AT", "BE", "DE", "DIS", "EM", "MIS", "UN", "IN", "IL", "IM", "IR", "OB", "OR", PRA", "PRE", "PRI", "PRO", "PRU", "SUB", "SUC", "SUF", "SUP", "RE", "NO", "NON" [AND OTHERS WITH THE MODIFICATION OF THE CONNECTING-WORD. FOR THE MEANING-CLOSURE-CLAIM OF EACH </w:t>
-      </w:r>
-      <w:r>
-        <w:t>MODIFICATION-MORPHEME</w:t>
-      </w:r>
-      <w:r>
-        <w:t xml:space="preserve"> IS WITH THE MEANING OF THE WORD: NO=LACK/LACKING; HEED: SOME OF THE QUANTUM-WORDS ARE WITH A PREFIX-LIKE STARTING, BUT ARE NOT PREFIXED, USE A DICTIONARY, CHECK FOR THE BREAKS IN THE SPELLINGS].</w:t>
-      </w:r>
-    </w:p>
-    <w:p>
-      <w:r>
-        <w:t>FOR THE USAGE OF THE VOID-QUANTUM-OPERATION-WORDS WITH THE LACK OF THE CORRECT</w:t>
-      </w:r>
-      <w:r>
-        <w:t xml:space="preserve">: </w:t>
-      </w:r>
-      <w:r>
-        <w:t>(TIME AND SPACE)-CLOSURE-CLAIM ARE WITH A VOID-QUANTUM-OPERATION-USAGE-CLOSURE FOR THE FACT AS THE FACT WITHIN THE CLAIM.</w:t>
-      </w:r>
-    </w:p>
-    <w:p>
-      <w:r>
-        <w:t>FOR THE FICTIONAL-MODIFICATIONS OF THE FOREIGN-SYNTAX-GRAMMAR-LANGUAGE ARE WITH THE MODIFICATION-CLAIMS OF THE FICTIONAL-PARSE-SYNTAX-GRAMMAR-FORMAT="NO-FACTS-WRITTEN-WORD-WRITING"=BABBLING WITH THE "NOUNS"=("NO-UN-S"="NO-NOS") AND WITH THE "ADVERB"-VERB-SYNTAX=MODIFIER, "ADJECTIVE"-SYNTAX=COLORING AND WITH THE SINGLE-WORD-SYNTAX=("PRONOUN"="PRO-NO-UN"="NO-NO-NO") OR WITH THE "ADVERB"-"ADJECTIVE"-"PRONOUN"-SYNTAX WITH THE VOIDING OF THE "PREPOSITIONAL"-PHRASE-SYNTAX=(POSITIONAL-LODIAL-FACT-PHRASE-SYNTAX), WITH AN "ADVERB"-VERB-FICTION-COMMUNICATION-SYNTAX OR FICTIONAL-COMMUNICATION-SYNTAX-OPERATION-PERFORMANCE.</w:t>
-      </w:r>
-    </w:p>
-    <w:p>
-      <w:pPr>
-        <w:rPr>
-          <w:b/>
-        </w:rPr>
-      </w:pPr>
-    </w:p>
-    <w:p>
-      <w:pPr>
-        <w:rPr>
-          <w:b/>
-        </w:rPr>
-      </w:pPr>
-      <w:r>
-        <w:rPr>
-          <w:b/>
-        </w:rPr>
-        <w:t>: SECTION: QUANTUM</w:t>
-      </w:r>
-      <w:r>
-        <w:rPr>
-          <w:b/>
-        </w:rPr>
-        <w:t>-PARSE</w:t>
-      </w:r>
-      <w:r>
-        <w:rPr>
-          <w:b/>
-        </w:rPr>
-        <w:t xml:space="preserve">: </w:t>
-      </w:r>
-      <w:r>
-        <w:rPr>
-          <w:b/>
-        </w:rPr>
-        <w:t>GRAMMAR</w:t>
-      </w:r>
-      <w:r>
-        <w:rPr>
-          <w:b/>
-        </w:rPr>
-        <w:t>-TERMS</w:t>
-      </w:r>
-    </w:p>
-    <w:p>
-      <w:r>
-        <w:t>FOR THIS CLOSURE-CLAIM OF THE QUANTUM-CONJUNCTION-GRAMMAR-TERM-CLAIMS ARE WITH THIS LISTING OF THESE TERM-SPELLINGS AND SYMBOLS: ('AND'='&amp;' AND 'OR'='/').</w:t>
-      </w:r>
-    </w:p>
-    <w:p>
-      <w:r>
-        <w:t xml:space="preserve">FOR THIS CLOSURE-CLAIM OF A </w:t>
-      </w:r>
-      <w:r>
-        <w:t>FICTIONAL-</w:t>
-      </w:r>
-      <w:r>
-        <w:t>TERM-</w:t>
-      </w:r>
-      <w:r>
-        <w:t>SPELLING-</w:t>
-      </w:r>
-      <w:r>
-        <w:t>CORRECTION WITH THE GRAMMAR-TERM: "PREPOSITION" IS WITH THE USAGE OF THE TERM: POSITION</w:t>
+        <w:t>IN THE FINISHING OF A LEXEME OR COMPOUND-WORD</w:t>
       </w:r>
       <w:r>
         <w:t>.</w:t>
@@ -608,94 +517,183 @@
     </w:p>
     <w:p>
       <w:r>
-        <w:t>FOR THIS CLOSURE-CLAIM OF THE QUANTUM-GRAMMAR-POSITION-TERMS ARE WITH THIS LISTING OF THESE TERMS: (BY, FOR, IN, OUT, OF, AS, WITH, OFF, ON, OUTSIDE, WITHIN, ROUND AND THROUGH).</w:t>
-      </w:r>
-    </w:p>
-    <w:p>
-      <w:r>
-        <w:t xml:space="preserve">FOR THIS CLOSURE-CLAIM OF THE </w:t>
-      </w:r>
-      <w:r>
-        <w:t>FICTIONAL-</w:t>
-      </w:r>
-      <w:r>
-        <w:t>TERM-</w:t>
-      </w:r>
-      <w:r>
-        <w:t>SPELLING-</w:t>
-      </w:r>
-      <w:r>
-        <w:t>CORRECTIONS WITH THESE GRAMMAR-TERMS: "ARTICLE" AND "DETERMINER" ARE WITH THE USAGE OF THE TERM: LODIAL.</w:t>
-      </w:r>
-    </w:p>
-    <w:p>
-      <w:r>
-        <w:t>FOR THIS CLOSURE-CLAIM OF THE QUANTUM-GRAMMAR-LODIAL-TERMS ARE WITHIN THE LISITNG OF THESE TERMS: (A, AN, ANY, EACH, EVERY, THE, THIS, THESE, THOSE, THEIR, HIS, HER, MY, YOUR, OUR).</w:t>
-      </w:r>
-    </w:p>
-    <w:p>
-      <w:r>
-        <w:t xml:space="preserve">FOR THIS CLOSURE-CLAIM OF A </w:t>
-      </w:r>
-      <w:r>
-        <w:t>FICTIONAL-</w:t>
-      </w:r>
-      <w:r>
-        <w:t>TERM-</w:t>
-      </w:r>
-      <w:r>
-        <w:t>SPELLING-</w:t>
-      </w:r>
-      <w:r>
-        <w:t>CORRECTION WITH THE GRAMMAR-TERM: "NOUN" IS WITH THE USAGE OF THE TERM: FACT. [PERSON, PLACE OR THING]</w:t>
-      </w:r>
-    </w:p>
-    <w:p>
-      <w:r>
-        <w:t>FOR THIS CLOSURE-CLAIM OF A FICTIONAL-TERM-SPELLING-CORRECTION WITH THE GRAMMAR-TERM: "PREFIX" IS WITH THE USAGE OF THE COMPOUND-TERM: MODIFICATION-MORPHEME.</w:t>
-      </w:r>
-    </w:p>
-    <w:p>
-      <w:r>
-        <w:t xml:space="preserve">FOR THIS CLOSURE-CLAIM OF A </w:t>
-      </w:r>
-      <w:r>
-        <w:t>FICTIONAL-</w:t>
-      </w:r>
-      <w:r>
-        <w:t>TERM-</w:t>
-      </w:r>
-      <w:r>
-        <w:t>SPELLING-</w:t>
-      </w:r>
-      <w:r>
-        <w:t>CORRECTION WITH THE GRAMMAR-TERM: "SUFFIX" IS WITH THE USAGE OF THE COMPOUND-TERM: QUANTUM-MORPHEME.</w:t>
-      </w:r>
-    </w:p>
-    <w:p>
-      <w:r>
-        <w:t>FOR THIS CLOSURE-CLAIM OF A TERM-QUALIFICATION WITH THE GRAMMAR-TERM: QUANTUM-MORPHEME IS WITH THE LACK OF AN ("ADJECTIVE"</w:t>
-      </w:r>
-      <w:r>
-        <w:t xml:space="preserve">, </w:t>
-      </w:r>
-      <w:r>
-        <w:t>"ADVERB"</w:t>
-      </w:r>
-      <w:r>
-        <w:t>, OR TIME</w:t>
-      </w:r>
-      <w:r>
-        <w:t>)-</w:t>
-      </w:r>
-      <w:r>
-        <w:t>MODIFICATION-</w:t>
-      </w:r>
-      <w:r>
-        <w:t>PERFORMANCE WITH THE CLAIM OF THE FINAL-TERM.</w:t>
+        <w:t>FOR THIS CLOSURE-CLAIM OF THE COMPOUND-GRAMMAR-TERM</w:t>
+      </w:r>
+      <w:r>
+        <w:t>-MEANING</w:t>
       </w:r>
       <w:bookmarkStart w:id="1" w:name="_GoBack"/>
       <w:bookmarkEnd w:id="1"/>
+      <w:r>
+        <w:t xml:space="preserve">: QUANTUM-MORPHEME IS </w:t>
+      </w:r>
+      <w:r>
+        <w:t xml:space="preserve">OF A MORPHEME </w:t>
+      </w:r>
+      <w:r>
+        <w:t>WITH THE LACK OF AN ("ADJECTIVE", "ADVERB", TIME</w:t>
+      </w:r>
+      <w:r>
+        <w:t>, POSITION OR OWNERSHIP</w:t>
+      </w:r>
+      <w:r>
+        <w:t>)-MODIFICATION-PERFORMANCE</w:t>
+      </w:r>
+      <w:r>
+        <w:t>, WITH A POSITION OF THE STARTING OR FINISHING OF A LEXEME OR COMPOUND-WORD</w:t>
+      </w:r>
+      <w:r>
+        <w:t>.</w:t>
+      </w:r>
+    </w:p>
+    <w:p>
+      <w:pPr>
+        <w:rPr>
+          <w:b/>
+        </w:rPr>
+      </w:pPr>
+    </w:p>
+    <w:p>
+      <w:pPr>
+        <w:rPr>
+          <w:b/>
+        </w:rPr>
+      </w:pPr>
+      <w:r>
+        <w:rPr>
+          <w:b/>
+        </w:rPr>
+        <w:t>: SECTION: FICTIONAL-PARSE</w:t>
+      </w:r>
+      <w:r>
+        <w:rPr>
+          <w:b/>
+        </w:rPr>
+        <w:t xml:space="preserve">: </w:t>
+      </w:r>
+      <w:r>
+        <w:rPr>
+          <w:b/>
+        </w:rPr>
+        <w:t>WORD</w:t>
+      </w:r>
+      <w:r>
+        <w:rPr>
+          <w:b/>
+        </w:rPr>
+        <w:t>-SYNTAX</w:t>
+      </w:r>
+    </w:p>
+    <w:p>
+      <w:r>
+        <w:t>FOR THE EDUCATION-CORRECTIONS OF THE MODIFYING-COMMUNICATION ARE WITH THE CORRECTION-CLAIMS OF THE FICTIONAL: "ADVERB"-VERB-SYNTAX-USAGE WITH ANY OPERATION-METHOD OF THE FICTIONAL-MODIFICATION-PARSE-SYNTAX-GRAMMAR.</w:t>
+      </w:r>
+      <w:r>
+        <w:t xml:space="preserve"> </w:t>
+      </w:r>
+      <w:r>
+        <w:t>[HEED: ~8500-YEARS OF THE SYNTAX-GRAMMAR-FRAUD WITHIN EVERY LANGUAGE OF OUR WORLD.]</w:t>
+      </w:r>
+    </w:p>
+    <w:p>
+      <w:r>
+        <w:t>FOR THE STARTING OF THE WORD-SPELLINGS WITH A VOWEL AND TWO-FOLLOWING-CONSONANTS ARE OF A VOID-QUANTUM-OPERATION-USAGE THROUGH THE AILING-COMPOSITION WITH THE FICTIONAL-WORD-SPELLING-GRAMMAR, WITH THE CONTINUATION OF THE WORD-SPELLING IN THE FOLLOWING OF THE CONSONANCE.</w:t>
+      </w:r>
+    </w:p>
+    <w:p>
+      <w:r>
+        <w:t xml:space="preserve">FOR THE WORDS OF THE THREE-LETTERS WITH THE VOWEL AND TWO-FOLLOWING-CONSONANTS WITH A POSSIBLE: </w:t>
+      </w:r>
+      <w:r>
+        <w:t>QUANTUM</w:t>
+      </w:r>
+      <w:r>
+        <w:t>-MORPHEME ARE OF THE CORRECT-SPELLING FOR A QUANTUM-OPERATION-USAGE.</w:t>
+      </w:r>
+      <w:r>
+        <w:t xml:space="preserve"> </w:t>
+      </w:r>
+      <w:r>
+        <w:t>[SAMPLES: ACT, ACT-ION, ACT-OR, ACT-ING]</w:t>
+      </w:r>
+    </w:p>
+    <w:p>
+      <w:r>
+        <w:t>FOR THE STARTING OF THE WORD-SPELLINGS WITH A VOWEL AND: FOLLOWING-SPEECH-BREAK WITH THE CONTINUATION OF THE WORD-SPELLING ARE OF A VOID-QUANTUM-OPERATION-USAGE THROUGH THE BREAKING OF THE CONTINUATION OF THE EVIDENCE WITHIN THE SPELLING OF THE WORD. [SAMPLES: A-BROAD, E-MIT, I-DEA, O-PINION, U-BIQUITOUS]</w:t>
+      </w:r>
+    </w:p>
+    <w:p>
+      <w:r>
+        <w:t xml:space="preserve">FOR THE CLOSURE-CLAIM OF THE WORD: </w:t>
+      </w:r>
+      <w:r>
+        <w:t>HEXEME</w:t>
+      </w:r>
+      <w:r>
+        <w:t xml:space="preserve"> IS OF A CLAIM OF THE USAGE AND MEANING OF THE GRAMMAR-TERM: 'PREFIX'.</w:t>
+      </w:r>
+    </w:p>
+    <w:p>
+      <w:r>
+        <w:t xml:space="preserve">FOR THE STARTING OF THE WORD-SPELLINGS WITH A </w:t>
+      </w:r>
+      <w:r>
+        <w:t>HEX</w:t>
+      </w:r>
+      <w:r>
+        <w:t>EME</w:t>
+      </w:r>
+      <w:r>
+        <w:t xml:space="preserve"> ARE OF A VOID-QUANTUM-OPERATION-USAGE THROUGH THE MODIFICATION[=CHANGE=MOTION=VERB] OF THE WORD AS THE WORD-CLAIM.</w:t>
+      </w:r>
+    </w:p>
+    <w:p>
+      <w:r>
+        <w:t xml:space="preserve">FOR THE SAMPLES-CLAIMS OF THE </w:t>
+      </w:r>
+      <w:r>
+        <w:t>HEX</w:t>
+      </w:r>
+      <w:r>
+        <w:t>EMES</w:t>
+      </w:r>
+      <w:r>
+        <w:t xml:space="preserve"> OF THE WORD-SPELLINGS ARE WITHIN THIS LISTING: "A", "AB", "AC", "AD", "AF", "AG", "AL", "AM", "AN", "AP", "AR", "AS", "AT", "BE", "DE", "DIS", "EM", "MIS", "UN", "IN", "IL", "IM", "IR", "OB", "OR", PRA", "PRE", "PRI", "PRO", "PRU", "SUB", "SUC", "SUF", "SUP", "RE", "NO", "NON" [AND OTHERS WITH THE MODIFICATION OF THE CONNECTING-WORD. FOR THE MEANING-CLOSURE-CLAIM OF EACH </w:t>
+      </w:r>
+      <w:r>
+        <w:t>HEXEME</w:t>
+      </w:r>
+      <w:r>
+        <w:t xml:space="preserve"> IS WITH THE MEANING OF THE WORD: NO=LACK/LACKING; HEED: SOME OF THE QUANTUM-WORDS ARE WITH A </w:t>
+      </w:r>
+      <w:r>
+        <w:t>HEXEME</w:t>
+      </w:r>
+      <w:r>
+        <w:t xml:space="preserve">-LIKE STARTING, BUT ARE NOT </w:t>
+      </w:r>
+      <w:r>
+        <w:t>ACTUALLY HEXEMES</w:t>
+      </w:r>
+      <w:r>
+        <w:t>, USE A DICTIONARY, CHECK FOR THE BREAKS IN THE SPELLINGS].</w:t>
+      </w:r>
+    </w:p>
+    <w:p>
+      <w:r>
+        <w:t>FOR THE USAGE OF THE VOID-QUANTUM-OPERATION-WORDS WITH THE LACK OF THE CORRECT</w:t>
+      </w:r>
+      <w:r>
+        <w:t xml:space="preserve">: </w:t>
+      </w:r>
+      <w:r>
+        <w:t>(TIME AND SPACE)-CLOSURE-CLAIM ARE WITH A VOID-QUANTUM-OPERATION-USAGE-CLOSURE FOR THE FACT AS THE FACT WITHIN THE CLAIM.</w:t>
+      </w:r>
+    </w:p>
+    <w:p>
+      <w:r>
+        <w:t>FOR THE FICTIONAL-MODIFICATIONS OF THE FOREIGN-SYNTAX-GRAMMAR-LANGUAGE ARE WITH THE MODIFICATION-CLAIMS OF THE FICTIONAL-PARSE-SYNTAX-GRAMMAR-FORMAT="NO-FACTS-WRITTEN-WORD-WRITING"=BABBLING WITH THE "NOUNS"=("NO-UN-S"="NO-NOS") AND WITH THE "ADVERB"-VERB-SYNTAX=MODIFIER, "ADJECTIVE"-SYNTAX=COLORING AND WITH THE SINGLE-WORD-SYNTAX=("PRONOUN"="PRO-NO-UN"="NO-NO-NO") OR WITH THE "ADVERB"-"ADJECTIVE"-"PRONOUN"-SYNTAX WITH THE VOIDING OF THE "PREPOSITIONAL"-PHRASE-SYNTAX=(POSITIONAL-LODIAL-FACT-PHRASE-SYNTAX), WITH AN "ADVERB"-VERB-FICTION-COMMUNICATION-SYNTAX OR FICTIONAL-COMMUNICATION-SYNTAX-OPERATION-PERFORMANCE.</w:t>
+      </w:r>
     </w:p>
     <w:p/>
     <w:p>
@@ -796,7 +794,7 @@
     </w:p>
     <w:p>
       <w:r>
-        <w:t>FOR AN ELECTRONIC-QUANTUM-CERTIFICATION-TOOL OF THE SENTENCES AND PHRASES WITH AN ELECTRONIC-LEARNING-AID IS WITH THIS TECHNOLOGY-DATABASE WITHIN THE STUDIO-DIRECTORY AND WEB-PUBLISHING-LINK: "</w:t>
+        <w:t>FOR AN ELECTRONIC-QUANTUM-CERTIFICATION-TOOL OF THE SENTENCES AND PHRASES IS WITH THIS TECHNOLOGY-DATABASE WITHIN THE STUDIO-DIRECTORY AND WEB-PUBLISHING-LINK: "</w:t>
       </w:r>
       <w:hyperlink r:id="rId8" w:history="1">
         <w:r>
@@ -1617,7 +1615,7 @@
 </file>
 
 <file path=customXml/itemProps1.xml><?xml version="1.0" encoding="utf-8"?>
-<ds:datastoreItem xmlns:ds="http://schemas.openxmlformats.org/officeDocument/2006/customXml" ds:itemID="{69E83164-3951-4749-9130-2A127AE94CE5}">
+<ds:datastoreItem xmlns:ds="http://schemas.openxmlformats.org/officeDocument/2006/customXml" ds:itemID="{2E865ACE-9C02-454F-8354-8337C96D5AFB}">
   <ds:schemaRefs>
     <ds:schemaRef ds:uri="http://schemas.openxmlformats.org/officeDocument/2006/bibliography"/>
   </ds:schemaRefs>

</xml_diff>

<commit_message>
: TRUTH IN THE VOICE
</commit_message>
<xml_diff>
--- a/C.-S.-S-.C.-P.-S.-G.-P.docx
+++ b/C.-S.-S-.C.-P.-S.-G.-P.docx
@@ -466,32 +466,65 @@
     </w:p>
     <w:p>
       <w:r>
-        <w:t>~3 LEARN TO READ AND WRITE WITH THE QUANTUM SYNTAX.</w:t>
-      </w:r>
-      <w:r>
-        <w:t xml:space="preserve"> [(WITH THE STARTING, THROUGH THE FINISHING AND WITH THE FINALIZATION OF THE COMPLETE-LEARNING-GOAL)</w:t>
-      </w:r>
-      <w:r>
-        <w:t xml:space="preserve"> </w:t>
-      </w:r>
-      <w:r>
-        <w:t>=</w:t>
-      </w:r>
-      <w:r>
-        <w:t xml:space="preserve"> </w:t>
-      </w:r>
-      <w:r>
-        <w:t xml:space="preserve">STUDY-COURSE.] </w:t>
-      </w:r>
-    </w:p>
-    <w:p>
-      <w:pPr>
-        <w:rPr>
-          <w:b/>
-        </w:rPr>
-      </w:pPr>
+        <w:t>[TRUTH IN THE VOICE CLAIMS TABLE</w:t>
+      </w:r>
+    </w:p>
+    <w:p>
+      <w:r>
+        <w:t>~1 TRUE=CORRECT-CLAIM, OR CERTIFIABLE-CLAIM;</w:t>
+      </w:r>
+    </w:p>
+    <w:p>
+      <w:r>
+        <w:t>~2 FALSE=FICTIONAL-</w:t>
+      </w:r>
+      <w:proofErr w:type="gramStart"/>
+      <w:r>
+        <w:t>CLAIM[</w:t>
+      </w:r>
+      <w:proofErr w:type="gramEnd"/>
+      <w:r>
+        <w:t>=CERTIFIABLE: LACKING-CLOSURE]</w:t>
+      </w:r>
+    </w:p>
+    <w:p>
+      <w:r>
+        <w:t>TRUE IS TRUE, FALSE IS FALSE. FOR THE PLACE OF THE TRUE OR FALSE WITHIN THE SPEECH IS WITH THE PURPOSE OF THE TRUE OR FALSE WITH THE CONNECTING WITH THE FACTS AS THE CLAIM. [BINARY]</w:t>
+      </w:r>
+    </w:p>
+    <w:p>
+      <w:r>
+        <w:t>]</w:t>
+      </w:r>
       <w:bookmarkStart w:id="1" w:name="_GoBack"/>
       <w:bookmarkEnd w:id="1"/>
+    </w:p>
+    <w:p>
+      <w:r>
+        <w:t>~3 LEARN TO READ AND WRITE WITH THE QUANTUM SYNTAX.</w:t>
+      </w:r>
+      <w:r>
+        <w:t xml:space="preserve"> [(WITH THE STARTING, THROUGH THE FINISHING AND WITH THE FINALIZATION OF THE COMPLETE-LEARNING-GOAL)</w:t>
+      </w:r>
+      <w:r>
+        <w:t xml:space="preserve"> </w:t>
+      </w:r>
+      <w:r>
+        <w:t>=</w:t>
+      </w:r>
+      <w:r>
+        <w:t xml:space="preserve"> </w:t>
+      </w:r>
+      <w:r>
+        <w:t xml:space="preserve">STUDY-COURSE.] </w:t>
+      </w:r>
+    </w:p>
+    <w:p>
+      <w:pPr>
+        <w:rPr>
+          <w:b/>
+        </w:rPr>
+      </w:pPr>
     </w:p>
     <w:p>
       <w:pPr>
@@ -2343,7 +2376,7 @@
 </file>
 
 <file path=customXml/itemProps1.xml><?xml version="1.0" encoding="utf-8"?>
-<ds:datastoreItem xmlns:ds="http://schemas.openxmlformats.org/officeDocument/2006/customXml" ds:itemID="{C1DF3935-2277-4CD8-A293-395F90ACDE75}">
+<ds:datastoreItem xmlns:ds="http://schemas.openxmlformats.org/officeDocument/2006/customXml" ds:itemID="{61B83C57-0FEC-4CA8-B265-9C16A68FE1A4}">
   <ds:schemaRefs>
     <ds:schemaRef ds:uri="http://schemas.openxmlformats.org/officeDocument/2006/bibliography"/>
   </ds:schemaRefs>

</xml_diff>